<commit_message>
updated documentation for Structure Placement
</commit_message>
<xml_diff>
--- a/docs/Documentation/Structure Placement Documentation v2.docx
+++ b/docs/Documentation/Structure Placement Documentation v2.docx
@@ -15,13 +15,8 @@
         <w:pStyle w:val="Heading1"/>
       </w:pPr>
       <w:r>
-        <w:t xml:space="preserve">Object: </w:t>
+        <w:t>Object: StructurePlacementController</w:t>
       </w:r>
-      <w:proofErr w:type="spellStart"/>
-      <w:r>
-        <w:t>StructurePlacementController</w:t>
-      </w:r>
-      <w:proofErr w:type="spellEnd"/>
     </w:p>
     <w:p>
       <w:pPr>
@@ -136,11 +131,9 @@
               <w:spacing w:after="0" w:line="240" w:lineRule="auto"/>
               <w:jc w:val="center"/>
             </w:pPr>
-            <w:proofErr w:type="spellStart"/>
             <w:r>
               <w:t>Systems.Collection</w:t>
             </w:r>
-            <w:proofErr w:type="spellEnd"/>
           </w:p>
         </w:tc>
         <w:tc>
@@ -173,6 +166,7 @@
         </w:trPr>
         <w:tc>
           <w:tcPr>
+            <w:cnfStyle w:val="001000000000" w:firstRow="0" w:lastRow="0" w:firstColumn="1" w:lastColumn="0" w:oddVBand="0" w:evenVBand="0" w:oddHBand="0" w:evenHBand="0" w:firstRowFirstColumn="0" w:firstRowLastColumn="0" w:lastRowFirstColumn="0" w:lastRowLastColumn="0"/>
             <w:tcW w:w="3906" w:type="dxa"/>
             <w:tcBorders>
               <w:top w:val="single" w:sz="4" w:space="0" w:color="A8D08D" w:themeColor="accent6" w:themeTint="99"/>
@@ -187,15 +181,10 @@
             <w:pPr>
               <w:spacing w:after="0" w:line="240" w:lineRule="auto"/>
               <w:jc w:val="center"/>
-              <w:cnfStyle w:val="001000000000" w:firstRow="0" w:lastRow="0" w:firstColumn="1" w:lastColumn="0" w:oddVBand="0" w:evenVBand="0" w:oddHBand="0" w:evenHBand="0" w:firstRowFirstColumn="0" w:firstRowLastColumn="0" w:lastRowFirstColumn="0" w:lastRowLastColumn="0"/>
-            </w:pPr>
-            <w:proofErr w:type="spellStart"/>
-            <w:proofErr w:type="gramStart"/>
+            </w:pPr>
             <w:r>
               <w:t>Systems.Collection.Generic</w:t>
             </w:r>
-            <w:proofErr w:type="spellEnd"/>
-            <w:proofErr w:type="gramEnd"/>
           </w:p>
         </w:tc>
         <w:tc>
@@ -214,6 +203,7 @@
             <w:pPr>
               <w:spacing w:after="0" w:line="240" w:lineRule="auto"/>
               <w:jc w:val="center"/>
+              <w:cnfStyle w:val="000000000000" w:firstRow="0" w:lastRow="0" w:firstColumn="0" w:lastColumn="0" w:oddVBand="0" w:evenVBand="0" w:oddHBand="0" w:evenHBand="0" w:firstRowFirstColumn="0" w:firstRowLastColumn="0" w:lastRowFirstColumn="0" w:lastRowLastColumn="0"/>
             </w:pPr>
             <w:r>
               <w:t>Contains interfaces and classes that define generic collections, which allow users to create strongly typed collections that provide better type safety and performance than non-generic strongly typed collections.</w:t>
@@ -244,11 +234,9 @@
               <w:spacing w:after="0" w:line="240" w:lineRule="auto"/>
               <w:jc w:val="center"/>
             </w:pPr>
-            <w:proofErr w:type="spellStart"/>
             <w:r>
               <w:t>UnityEngine</w:t>
             </w:r>
-            <w:proofErr w:type="spellEnd"/>
           </w:p>
         </w:tc>
         <w:tc>
@@ -270,15 +258,7 @@
               <w:cnfStyle w:val="000000100000" w:firstRow="0" w:lastRow="0" w:firstColumn="0" w:lastColumn="0" w:oddVBand="0" w:evenVBand="0" w:oddHBand="1" w:evenHBand="0" w:firstRowFirstColumn="0" w:firstRowLastColumn="0" w:lastRowFirstColumn="0" w:lastRowLastColumn="0"/>
             </w:pPr>
             <w:r>
-              <w:t xml:space="preserve">Contains </w:t>
-            </w:r>
-            <w:proofErr w:type="gramStart"/>
-            <w:r>
-              <w:t>all of</w:t>
-            </w:r>
-            <w:proofErr w:type="gramEnd"/>
-            <w:r>
-              <w:t xml:space="preserve"> the Unity Engine’s interfaces and classes used to develop games.</w:t>
+              <w:t>Contains all of the Unity Engine’s interfaces and classes used to develop games.</w:t>
             </w:r>
           </w:p>
         </w:tc>
@@ -382,11 +362,9 @@
               <w:jc w:val="center"/>
               <w:cnfStyle w:val="100000000000" w:firstRow="1" w:lastRow="0" w:firstColumn="0" w:lastColumn="0" w:oddVBand="0" w:evenVBand="0" w:oddHBand="0" w:evenHBand="0" w:firstRowFirstColumn="0" w:firstRowLastColumn="0" w:lastRowFirstColumn="0" w:lastRowLastColumn="0"/>
             </w:pPr>
-            <w:proofErr w:type="spellStart"/>
             <w:r>
               <w:t>Descritption</w:t>
             </w:r>
-            <w:proofErr w:type="spellEnd"/>
           </w:p>
         </w:tc>
       </w:tr>
@@ -436,11 +414,9 @@
               <w:jc w:val="center"/>
               <w:cnfStyle w:val="000000100000" w:firstRow="0" w:lastRow="0" w:firstColumn="0" w:lastColumn="0" w:oddVBand="0" w:evenVBand="0" w:oddHBand="1" w:evenHBand="0" w:firstRowFirstColumn="0" w:firstRowLastColumn="0" w:lastRowFirstColumn="0" w:lastRowLastColumn="0"/>
             </w:pPr>
-            <w:proofErr w:type="spellStart"/>
             <w:r>
               <w:t>GameObject</w:t>
             </w:r>
-            <w:proofErr w:type="spellEnd"/>
           </w:p>
         </w:tc>
         <w:tc>
@@ -462,13 +438,8 @@
               <w:cnfStyle w:val="000000100000" w:firstRow="0" w:lastRow="0" w:firstColumn="0" w:lastColumn="0" w:oddVBand="0" w:evenVBand="0" w:oddHBand="1" w:evenHBand="0" w:firstRowFirstColumn="0" w:firstRowLastColumn="0" w:lastRowFirstColumn="0" w:lastRowLastColumn="0"/>
             </w:pPr>
             <w:r>
-              <w:t>_</w:t>
-            </w:r>
-            <w:proofErr w:type="spellStart"/>
-            <w:r>
-              <w:t>placeholderBuilding</w:t>
-            </w:r>
-            <w:proofErr w:type="spellEnd"/>
+              <w:t>_placeholderBuilding</w:t>
+            </w:r>
           </w:p>
         </w:tc>
         <w:tc>
@@ -546,11 +517,9 @@
               <w:jc w:val="center"/>
               <w:cnfStyle w:val="000000000000" w:firstRow="0" w:lastRow="0" w:firstColumn="0" w:lastColumn="0" w:oddVBand="0" w:evenVBand="0" w:oddHBand="0" w:evenHBand="0" w:firstRowFirstColumn="0" w:firstRowLastColumn="0" w:lastRowFirstColumn="0" w:lastRowLastColumn="0"/>
             </w:pPr>
-            <w:proofErr w:type="spellStart"/>
             <w:r>
               <w:t>GameObject</w:t>
             </w:r>
-            <w:proofErr w:type="spellEnd"/>
           </w:p>
         </w:tc>
         <w:tc>
@@ -743,11 +712,9 @@
               <w:jc w:val="center"/>
               <w:cnfStyle w:val="000000000000" w:firstRow="0" w:lastRow="0" w:firstColumn="0" w:lastColumn="0" w:oddVBand="0" w:evenVBand="0" w:oddHBand="0" w:evenHBand="0" w:firstRowFirstColumn="0" w:firstRowLastColumn="0" w:lastRowFirstColumn="0" w:lastRowLastColumn="0"/>
             </w:pPr>
-            <w:proofErr w:type="spellStart"/>
             <w:r>
               <w:t>GameObject</w:t>
             </w:r>
-            <w:proofErr w:type="spellEnd"/>
           </w:p>
         </w:tc>
         <w:tc>
@@ -908,11 +875,9 @@
               <w:jc w:val="center"/>
               <w:cnfStyle w:val="100000000000" w:firstRow="1" w:lastRow="0" w:firstColumn="0" w:lastColumn="0" w:oddVBand="0" w:evenVBand="0" w:oddHBand="0" w:evenHBand="0" w:firstRowFirstColumn="0" w:firstRowLastColumn="0" w:lastRowFirstColumn="0" w:lastRowLastColumn="0"/>
             </w:pPr>
-            <w:proofErr w:type="spellStart"/>
             <w:r>
               <w:t>Descritption</w:t>
             </w:r>
-            <w:proofErr w:type="spellEnd"/>
           </w:p>
         </w:tc>
       </w:tr>
@@ -992,13 +957,8 @@
               <w:cnfStyle w:val="000000100000" w:firstRow="0" w:lastRow="0" w:firstColumn="0" w:lastColumn="0" w:oddVBand="0" w:evenVBand="0" w:oddHBand="1" w:evenHBand="0" w:firstRowFirstColumn="0" w:firstRowLastColumn="0" w:lastRowFirstColumn="0" w:lastRowLastColumn="0"/>
             </w:pPr>
             <w:r>
-              <w:t>_</w:t>
-            </w:r>
-            <w:proofErr w:type="spellStart"/>
-            <w:r>
-              <w:t>mousePosition</w:t>
-            </w:r>
-            <w:proofErr w:type="spellEnd"/>
+              <w:t>_mousePosition</w:t>
+            </w:r>
           </w:p>
         </w:tc>
         <w:tc>
@@ -1102,13 +1062,8 @@
               <w:cnfStyle w:val="000000000000" w:firstRow="0" w:lastRow="0" w:firstColumn="0" w:lastColumn="0" w:oddVBand="0" w:evenVBand="0" w:oddHBand="0" w:evenHBand="0" w:firstRowFirstColumn="0" w:firstRowLastColumn="0" w:lastRowFirstColumn="0" w:lastRowLastColumn="0"/>
             </w:pPr>
             <w:r>
-              <w:t>_</w:t>
-            </w:r>
-            <w:proofErr w:type="spellStart"/>
-            <w:r>
-              <w:t>previousX</w:t>
-            </w:r>
-            <w:proofErr w:type="spellEnd"/>
+              <w:t>_previousX</w:t>
+            </w:r>
           </w:p>
         </w:tc>
         <w:tc>
@@ -1213,13 +1168,8 @@
               <w:cnfStyle w:val="000000100000" w:firstRow="0" w:lastRow="0" w:firstColumn="0" w:lastColumn="0" w:oddVBand="0" w:evenVBand="0" w:oddHBand="1" w:evenHBand="0" w:firstRowFirstColumn="0" w:firstRowLastColumn="0" w:lastRowFirstColumn="0" w:lastRowLastColumn="0"/>
             </w:pPr>
             <w:r>
-              <w:t>_</w:t>
-            </w:r>
-            <w:proofErr w:type="spellStart"/>
-            <w:r>
-              <w:t>previousY</w:t>
-            </w:r>
-            <w:proofErr w:type="spellEnd"/>
+              <w:t>_previousY</w:t>
+            </w:r>
           </w:p>
         </w:tc>
         <w:tc>
@@ -1243,13 +1193,7 @@
               <w:cnfStyle w:val="000000100000" w:firstRow="0" w:lastRow="0" w:firstColumn="0" w:lastColumn="0" w:oddVBand="0" w:evenVBand="0" w:oddHBand="1" w:evenHBand="0" w:firstRowFirstColumn="0" w:firstRowLastColumn="0" w:lastRowFirstColumn="0" w:lastRowLastColumn="0"/>
             </w:pPr>
             <w:r>
-              <w:t xml:space="preserve">The previous </w:t>
-            </w:r>
-            <w:r>
-              <w:t>Y</w:t>
-            </w:r>
-            <w:r>
-              <w:t xml:space="preserve"> coordinate of the ray cast if a structure was placed down.</w:t>
+              <w:t>The previous Y coordinate of the ray cast if a structure was placed down.</w:t>
             </w:r>
           </w:p>
         </w:tc>
@@ -1329,13 +1273,8 @@
               <w:cnfStyle w:val="000000000000" w:firstRow="0" w:lastRow="0" w:firstColumn="0" w:lastColumn="0" w:oddVBand="0" w:evenVBand="0" w:oddHBand="0" w:evenHBand="0" w:firstRowFirstColumn="0" w:firstRowLastColumn="0" w:lastRowFirstColumn="0" w:lastRowLastColumn="0"/>
             </w:pPr>
             <w:r>
-              <w:t>_</w:t>
-            </w:r>
-            <w:proofErr w:type="spellStart"/>
-            <w:r>
-              <w:t>previousZ</w:t>
-            </w:r>
-            <w:proofErr w:type="spellEnd"/>
+              <w:t>_previousZ</w:t>
+            </w:r>
           </w:p>
         </w:tc>
         <w:tc>
@@ -1359,13 +1298,7 @@
               <w:cnfStyle w:val="000000000000" w:firstRow="0" w:lastRow="0" w:firstColumn="0" w:lastColumn="0" w:oddVBand="0" w:evenVBand="0" w:oddHBand="0" w:evenHBand="0" w:firstRowFirstColumn="0" w:firstRowLastColumn="0" w:lastRowFirstColumn="0" w:lastRowLastColumn="0"/>
             </w:pPr>
             <w:r>
-              <w:t xml:space="preserve">The previous </w:t>
-            </w:r>
-            <w:r>
-              <w:t>Z</w:t>
-            </w:r>
-            <w:r>
-              <w:t xml:space="preserve"> coordinate of the ray cast if a structure was placed down.</w:t>
+              <w:t>The previous Z coordinate of the ray cast if a structure was placed down.</w:t>
             </w:r>
           </w:p>
         </w:tc>
@@ -1383,7 +1316,7 @@
     <w:tbl>
       <w:tblPr>
         <w:tblStyle w:val="GridTable4-Accent6"/>
-        <w:tblW w:w="9373" w:type="dxa"/>
+        <w:tblW w:w="13236" w:type="dxa"/>
         <w:tblInd w:w="775" w:type="dxa"/>
         <w:tblLook w:val="04A0" w:firstRow="1" w:lastRow="0" w:firstColumn="1" w:lastColumn="0" w:noHBand="0" w:noVBand="1"/>
       </w:tblPr>
@@ -1392,6 +1325,7 @@
         <w:gridCol w:w="1682"/>
         <w:gridCol w:w="2413"/>
         <w:gridCol w:w="3863"/>
+        <w:gridCol w:w="3863"/>
       </w:tblGrid>
       <w:tr>
         <w:trPr>
@@ -1401,7 +1335,7 @@
         <w:tc>
           <w:tcPr>
             <w:cnfStyle w:val="001000000000" w:firstRow="0" w:lastRow="0" w:firstColumn="1" w:lastColumn="0" w:oddVBand="0" w:evenVBand="0" w:oddHBand="0" w:evenHBand="0" w:firstRowFirstColumn="0" w:firstRowLastColumn="0" w:lastRowFirstColumn="0" w:lastRowLastColumn="0"/>
-            <w:tcW w:w="1430" w:type="dxa"/>
+            <w:tcW w:w="1415" w:type="dxa"/>
             <w:vAlign w:val="center"/>
             <w:hideMark/>
           </w:tcPr>
@@ -1417,7 +1351,7 @@
         </w:tc>
         <w:tc>
           <w:tcPr>
-            <w:tcW w:w="1800" w:type="dxa"/>
+            <w:tcW w:w="1682" w:type="dxa"/>
             <w:vAlign w:val="center"/>
             <w:hideMark/>
           </w:tcPr>
@@ -1434,7 +1368,7 @@
         </w:tc>
         <w:tc>
           <w:tcPr>
-            <w:tcW w:w="1980" w:type="dxa"/>
+            <w:tcW w:w="2413" w:type="dxa"/>
             <w:vAlign w:val="center"/>
             <w:hideMark/>
           </w:tcPr>
@@ -1451,7 +1385,22 @@
         </w:tc>
         <w:tc>
           <w:tcPr>
-            <w:tcW w:w="4163" w:type="dxa"/>
+            <w:tcW w:w="3863" w:type="dxa"/>
+          </w:tcPr>
+          <w:p>
+            <w:pPr>
+              <w:spacing w:after="0" w:line="240" w:lineRule="auto"/>
+              <w:jc w:val="center"/>
+              <w:cnfStyle w:val="100000000000" w:firstRow="1" w:lastRow="0" w:firstColumn="0" w:lastColumn="0" w:oddVBand="0" w:evenVBand="0" w:oddHBand="0" w:evenHBand="0" w:firstRowFirstColumn="0" w:firstRowLastColumn="0" w:lastRowFirstColumn="0" w:lastRowLastColumn="0"/>
+            </w:pPr>
+            <w:r>
+              <w:t>Parameters</w:t>
+            </w:r>
+          </w:p>
+        </w:tc>
+        <w:tc>
+          <w:tcPr>
+            <w:tcW w:w="3863" w:type="dxa"/>
             <w:vAlign w:val="center"/>
             <w:hideMark/>
           </w:tcPr>
@@ -1475,7 +1424,7 @@
         <w:tc>
           <w:tcPr>
             <w:cnfStyle w:val="001000000000" w:firstRow="0" w:lastRow="0" w:firstColumn="1" w:lastColumn="0" w:oddVBand="0" w:evenVBand="0" w:oddHBand="0" w:evenHBand="0" w:firstRowFirstColumn="0" w:firstRowLastColumn="0" w:lastRowFirstColumn="0" w:lastRowLastColumn="0"/>
-            <w:tcW w:w="1430" w:type="dxa"/>
+            <w:tcW w:w="1415" w:type="dxa"/>
             <w:tcBorders>
               <w:top w:val="single" w:sz="4" w:space="0" w:color="A8D08D" w:themeColor="accent6" w:themeTint="99"/>
               <w:left w:val="single" w:sz="4" w:space="0" w:color="A8D08D" w:themeColor="accent6" w:themeTint="99"/>
@@ -1497,7 +1446,7 @@
         </w:tc>
         <w:tc>
           <w:tcPr>
-            <w:tcW w:w="1800" w:type="dxa"/>
+            <w:tcW w:w="1682" w:type="dxa"/>
             <w:tcBorders>
               <w:top w:val="single" w:sz="4" w:space="0" w:color="A8D08D" w:themeColor="accent6" w:themeTint="99"/>
               <w:left w:val="single" w:sz="4" w:space="0" w:color="A8D08D" w:themeColor="accent6" w:themeTint="99"/>
@@ -1520,7 +1469,7 @@
         </w:tc>
         <w:tc>
           <w:tcPr>
-            <w:tcW w:w="1980" w:type="dxa"/>
+            <w:tcW w:w="2413" w:type="dxa"/>
             <w:tcBorders>
               <w:top w:val="single" w:sz="4" w:space="0" w:color="A8D08D" w:themeColor="accent6" w:themeTint="99"/>
               <w:left w:val="single" w:sz="4" w:space="0" w:color="A8D08D" w:themeColor="accent6" w:themeTint="99"/>
@@ -1543,7 +1492,35 @@
         </w:tc>
         <w:tc>
           <w:tcPr>
-            <w:tcW w:w="4163" w:type="dxa"/>
+            <w:tcW w:w="3863" w:type="dxa"/>
+            <w:tcBorders>
+              <w:top w:val="single" w:sz="4" w:space="0" w:color="A8D08D" w:themeColor="accent6" w:themeTint="99"/>
+              <w:left w:val="single" w:sz="4" w:space="0" w:color="A8D08D" w:themeColor="accent6" w:themeTint="99"/>
+              <w:bottom w:val="single" w:sz="4" w:space="0" w:color="A8D08D" w:themeColor="accent6" w:themeTint="99"/>
+              <w:right w:val="single" w:sz="4" w:space="0" w:color="A8D08D" w:themeColor="accent6" w:themeTint="99"/>
+            </w:tcBorders>
+          </w:tcPr>
+          <w:p>
+            <w:pPr>
+              <w:spacing w:after="0" w:line="240" w:lineRule="auto"/>
+              <w:jc w:val="center"/>
+              <w:cnfStyle w:val="000000100000" w:firstRow="0" w:lastRow="0" w:firstColumn="0" w:lastColumn="0" w:oddVBand="0" w:evenVBand="0" w:oddHBand="1" w:evenHBand="0" w:firstRowFirstColumn="0" w:firstRowLastColumn="0" w:lastRowFirstColumn="0" w:lastRowLastColumn="0"/>
+            </w:pPr>
+          </w:p>
+          <w:p>
+            <w:pPr>
+              <w:spacing w:after="0" w:line="240" w:lineRule="auto"/>
+              <w:jc w:val="center"/>
+              <w:cnfStyle w:val="000000100000" w:firstRow="0" w:lastRow="0" w:firstColumn="0" w:lastColumn="0" w:oddVBand="0" w:evenVBand="0" w:oddHBand="1" w:evenHBand="0" w:firstRowFirstColumn="0" w:firstRowLastColumn="0" w:lastRowFirstColumn="0" w:lastRowLastColumn="0"/>
+            </w:pPr>
+            <w:r>
+              <w:t>N/A</w:t>
+            </w:r>
+          </w:p>
+        </w:tc>
+        <w:tc>
+          <w:tcPr>
+            <w:tcW w:w="3863" w:type="dxa"/>
             <w:tcBorders>
               <w:top w:val="single" w:sz="4" w:space="0" w:color="A8D08D" w:themeColor="accent6" w:themeTint="99"/>
               <w:left w:val="single" w:sz="4" w:space="0" w:color="A8D08D" w:themeColor="accent6" w:themeTint="99"/>
@@ -1572,7 +1549,7 @@
         <w:tc>
           <w:tcPr>
             <w:cnfStyle w:val="001000000000" w:firstRow="0" w:lastRow="0" w:firstColumn="1" w:lastColumn="0" w:oddVBand="0" w:evenVBand="0" w:oddHBand="0" w:evenHBand="0" w:firstRowFirstColumn="0" w:firstRowLastColumn="0" w:lastRowFirstColumn="0" w:lastRowLastColumn="0"/>
-            <w:tcW w:w="1430" w:type="dxa"/>
+            <w:tcW w:w="1415" w:type="dxa"/>
             <w:tcBorders>
               <w:top w:val="single" w:sz="4" w:space="0" w:color="A8D08D" w:themeColor="accent6" w:themeTint="99"/>
               <w:left w:val="single" w:sz="4" w:space="0" w:color="A8D08D" w:themeColor="accent6" w:themeTint="99"/>
@@ -1594,7 +1571,7 @@
         </w:tc>
         <w:tc>
           <w:tcPr>
-            <w:tcW w:w="1800" w:type="dxa"/>
+            <w:tcW w:w="1682" w:type="dxa"/>
             <w:tcBorders>
               <w:top w:val="single" w:sz="4" w:space="0" w:color="A8D08D" w:themeColor="accent6" w:themeTint="99"/>
               <w:left w:val="single" w:sz="4" w:space="0" w:color="A8D08D" w:themeColor="accent6" w:themeTint="99"/>
@@ -1617,7 +1594,7 @@
         </w:tc>
         <w:tc>
           <w:tcPr>
-            <w:tcW w:w="1980" w:type="dxa"/>
+            <w:tcW w:w="2413" w:type="dxa"/>
             <w:tcBorders>
               <w:top w:val="single" w:sz="4" w:space="0" w:color="A8D08D" w:themeColor="accent6" w:themeTint="99"/>
               <w:left w:val="single" w:sz="4" w:space="0" w:color="A8D08D" w:themeColor="accent6" w:themeTint="99"/>
@@ -1633,16 +1610,42 @@
               <w:jc w:val="center"/>
               <w:cnfStyle w:val="000000000000" w:firstRow="0" w:lastRow="0" w:firstColumn="0" w:lastColumn="0" w:oddVBand="0" w:evenVBand="0" w:oddHBand="0" w:evenHBand="0" w:firstRowFirstColumn="0" w:firstRowLastColumn="0" w:lastRowFirstColumn="0" w:lastRowLastColumn="0"/>
             </w:pPr>
-            <w:proofErr w:type="spellStart"/>
             <w:r>
               <w:t>HandleBuildingPlacement</w:t>
             </w:r>
-            <w:proofErr w:type="spellEnd"/>
-          </w:p>
-        </w:tc>
-        <w:tc>
-          <w:tcPr>
-            <w:tcW w:w="4163" w:type="dxa"/>
+          </w:p>
+        </w:tc>
+        <w:tc>
+          <w:tcPr>
+            <w:tcW w:w="3863" w:type="dxa"/>
+            <w:tcBorders>
+              <w:top w:val="single" w:sz="4" w:space="0" w:color="A8D08D" w:themeColor="accent6" w:themeTint="99"/>
+              <w:left w:val="single" w:sz="4" w:space="0" w:color="A8D08D" w:themeColor="accent6" w:themeTint="99"/>
+              <w:bottom w:val="single" w:sz="4" w:space="0" w:color="A8D08D" w:themeColor="accent6" w:themeTint="99"/>
+              <w:right w:val="single" w:sz="4" w:space="0" w:color="A8D08D" w:themeColor="accent6" w:themeTint="99"/>
+            </w:tcBorders>
+          </w:tcPr>
+          <w:p>
+            <w:pPr>
+              <w:spacing w:after="0" w:line="240" w:lineRule="auto"/>
+              <w:jc w:val="center"/>
+              <w:cnfStyle w:val="000000000000" w:firstRow="0" w:lastRow="0" w:firstColumn="0" w:lastColumn="0" w:oddVBand="0" w:evenVBand="0" w:oddHBand="0" w:evenHBand="0" w:firstRowFirstColumn="0" w:firstRowLastColumn="0" w:lastRowFirstColumn="0" w:lastRowLastColumn="0"/>
+            </w:pPr>
+          </w:p>
+          <w:p>
+            <w:pPr>
+              <w:spacing w:after="0" w:line="240" w:lineRule="auto"/>
+              <w:jc w:val="center"/>
+              <w:cnfStyle w:val="000000000000" w:firstRow="0" w:lastRow="0" w:firstColumn="0" w:lastColumn="0" w:oddVBand="0" w:evenVBand="0" w:oddHBand="0" w:evenHBand="0" w:firstRowFirstColumn="0" w:firstRowLastColumn="0" w:lastRowFirstColumn="0" w:lastRowLastColumn="0"/>
+            </w:pPr>
+            <w:r>
+              <w:t>Float, Vector3, Raycast, Ray</w:t>
+            </w:r>
+          </w:p>
+        </w:tc>
+        <w:tc>
+          <w:tcPr>
+            <w:tcW w:w="3863" w:type="dxa"/>
             <w:tcBorders>
               <w:top w:val="single" w:sz="4" w:space="0" w:color="A8D08D" w:themeColor="accent6" w:themeTint="99"/>
               <w:left w:val="single" w:sz="4" w:space="0" w:color="A8D08D" w:themeColor="accent6" w:themeTint="99"/>
@@ -2155,6 +2158,7 @@
   <w:style w:type="character" w:default="1" w:styleId="DefaultParagraphFont">
     <w:name w:val="Default Paragraph Font"/>
     <w:uiPriority w:val="1"/>
+    <w:semiHidden/>
     <w:unhideWhenUsed/>
   </w:style>
   <w:style w:type="table" w:default="1" w:styleId="TableNormal">

</xml_diff>